<commit_message>
thêm tên người tìm hiểu vào file
Người tìm hiểu được thêm ở dòng đầu tiên trong file
</commit_message>
<xml_diff>
--- a/45025_-PHAM-VAN-HUY.docx
+++ b/45025_-PHAM-VAN-HUY.docx
@@ -4,13 +4,33 @@
   <w:body>
     <w:p>
       <w:pPr>
-        <w:pStyle w:val="NormalWeb"/>
-        <w:shd w:val="clear" w:color="auto" w:fill="FFFFFF"/>
-        <w:spacing w:before="0" w:beforeAutospacing="0" w:after="375" w:afterAutospacing="0" w:line="396" w:lineRule="atLeast"/>
-      </w:pPr>
-      <w:r>
-        <w:tab/>
-      </w:r>
+        <w:shd w:val="clear" w:color="auto" w:fill="FFFFFF"/>
+        <w:spacing w:after="300" w:line="449" w:lineRule="atLeast"/>
+        <w:outlineLvl w:val="2"/>
+        <w:rPr>
+          <w:rFonts w:ascii="Helvetica" w:eastAsia="Times New Roman" w:hAnsi="Helvetica" w:cs="Helvetica"/>
+          <w:b/>
+          <w:bCs/>
+          <w:color w:val="4F5357"/>
+          <w:sz w:val="35"/>
+          <w:szCs w:val="35"/>
+          <w:u w:val="single"/>
+        </w:rPr>
+      </w:pPr>
+      <w:r>
+        <w:rPr>
+          <w:rFonts w:ascii="Helvetica" w:eastAsia="Times New Roman" w:hAnsi="Helvetica" w:cs="Helvetica"/>
+          <w:b/>
+          <w:bCs/>
+          <w:color w:val="4F5357"/>
+          <w:sz w:val="35"/>
+          <w:szCs w:val="35"/>
+          <w:u w:val="single"/>
+        </w:rPr>
+        <w:t>Phần tìm hiểu của Phạm Văn Huy</w:t>
+      </w:r>
+      <w:bookmarkStart w:id="0" w:name="_GoBack"/>
+      <w:bookmarkEnd w:id="0"/>
     </w:p>
     <w:p>
       <w:pPr>
@@ -202,15 +222,7 @@
           <w:sz w:val="28"/>
           <w:szCs w:val="28"/>
         </w:rPr>
-        <w:t>Mặc định WordPress sẽ cấu hình các tiền tố của database là</w:t>
-      </w:r>
-      <w:r>
-        <w:rPr>
-          <w:rFonts w:ascii="Times New Roman" w:hAnsi="Times New Roman" w:cs="Times New Roman"/>
-          <w:sz w:val="28"/>
-          <w:szCs w:val="28"/>
-        </w:rPr>
-        <w:t> </w:t>
+        <w:t>Mặc định WordPress sẽ cấu hình các tiền tố của database là </w:t>
       </w:r>
       <w:r>
         <w:rPr>
@@ -228,39 +240,7 @@
           <w:sz w:val="28"/>
           <w:szCs w:val="28"/>
         </w:rPr>
-        <w:t> </w:t>
-      </w:r>
-      <w:r>
-        <w:rPr>
-          <w:rFonts w:ascii="Times New Roman" w:hAnsi="Times New Roman" w:cs="Times New Roman"/>
-          <w:sz w:val="28"/>
-          <w:szCs w:val="28"/>
-        </w:rPr>
-        <w:t xml:space="preserve">nhưng </w:t>
-      </w:r>
-      <w:r>
-        <w:rPr>
-          <w:rFonts w:ascii="Times New Roman" w:hAnsi="Times New Roman" w:cs="Times New Roman"/>
-          <w:sz w:val="28"/>
-          <w:szCs w:val="28"/>
-        </w:rPr>
-        <w:t>chúng ta</w:t>
-      </w:r>
-      <w:r>
-        <w:rPr>
-          <w:rFonts w:ascii="Times New Roman" w:hAnsi="Times New Roman" w:cs="Times New Roman"/>
-          <w:sz w:val="28"/>
-          <w:szCs w:val="28"/>
-        </w:rPr>
-        <w:t xml:space="preserve"> nên đổi nó thành một  cái tên khác để</w:t>
-      </w:r>
-      <w:r>
-        <w:rPr>
-          <w:rFonts w:ascii="Times New Roman" w:hAnsi="Times New Roman" w:cs="Times New Roman"/>
-          <w:sz w:val="28"/>
-          <w:szCs w:val="28"/>
-        </w:rPr>
-        <w:t> hạn chế local attack</w:t>
+        <w:t> nhưng chúng ta nên đổi nó thành một  cái tên khác để hạn chế local attack</w:t>
       </w:r>
       <w:hyperlink r:id="rId6" w:tooltip="9 cách hạn chế local attack trong WordPress" w:history="1"/>
       <w:r>
@@ -269,47 +249,7 @@
           <w:sz w:val="28"/>
           <w:szCs w:val="28"/>
         </w:rPr>
-        <w:t>, plugin</w:t>
-      </w:r>
-      <w:r>
-        <w:rPr>
-          <w:rFonts w:ascii="Times New Roman" w:hAnsi="Times New Roman" w:cs="Times New Roman"/>
-          <w:sz w:val="28"/>
-          <w:szCs w:val="28"/>
-        </w:rPr>
-        <w:t> iThemes Security </w:t>
-      </w:r>
-      <w:r>
-        <w:rPr>
-          <w:rFonts w:ascii="Times New Roman" w:hAnsi="Times New Roman" w:cs="Times New Roman"/>
-          <w:sz w:val="28"/>
-          <w:szCs w:val="28"/>
-        </w:rPr>
-        <w:t>có hỗ trợ chức năng này. Hoặ</w:t>
-      </w:r>
-      <w:r>
-        <w:rPr>
-          <w:rFonts w:ascii="Times New Roman" w:hAnsi="Times New Roman" w:cs="Times New Roman"/>
-          <w:sz w:val="28"/>
-          <w:szCs w:val="28"/>
-        </w:rPr>
-        <w:t>c là chúng</w:t>
-      </w:r>
-      <w:r>
-        <w:rPr>
-          <w:rFonts w:ascii="Times New Roman" w:hAnsi="Times New Roman" w:cs="Times New Roman"/>
-          <w:sz w:val="28"/>
-          <w:szCs w:val="28"/>
-        </w:rPr>
-        <w:t xml:space="preserve"> nên nhập một tiền tố khác khi cài đặt một website WordPress mới và tiền tố phải có dấu _ ở cuối để phân cách tên table của database.</w:t>
-      </w:r>
-      <w:r>
-        <w:rPr>
-          <w:rFonts w:ascii="Times New Roman" w:hAnsi="Times New Roman" w:cs="Times New Roman"/>
-          <w:sz w:val="28"/>
-          <w:szCs w:val="28"/>
-        </w:rPr>
-        <w:t>.</w:t>
+        <w:t>, plugin iThemes Security có hỗ trợ chức năng này. Hoặc là chúng nên nhập một tiền tố khác khi cài đặt một website WordPress mới và tiền tố phải có dấu _ ở cuối để phân cách tên table của database..</w:t>
       </w:r>
     </w:p>
     <w:p>
@@ -346,56 +286,24 @@
           <w:szCs w:val="28"/>
         </w:rPr>
         <w:lastRenderedPageBreak/>
-        <w:t>Để xem cấu trúc các bảng và cột dữ liệ</w:t>
-      </w:r>
-      <w:r>
-        <w:rPr>
-          <w:rFonts w:ascii="Times New Roman" w:hAnsi="Times New Roman" w:cs="Times New Roman"/>
-          <w:sz w:val="28"/>
-          <w:szCs w:val="28"/>
-        </w:rPr>
-        <w:t>u chúng ta</w:t>
-      </w:r>
-      <w:r>
-        <w:rPr>
-          <w:rFonts w:ascii="Times New Roman" w:hAnsi="Times New Roman" w:cs="Times New Roman"/>
-          <w:sz w:val="28"/>
-          <w:szCs w:val="28"/>
-        </w:rPr>
-        <w:t xml:space="preserve"> cần truy cập vào PhpMyAdmin </w:t>
-      </w:r>
-      <w:r>
-        <w:rPr>
-          <w:rFonts w:ascii="Times New Roman" w:hAnsi="Times New Roman" w:cs="Times New Roman"/>
-          <w:sz w:val="28"/>
-          <w:szCs w:val="28"/>
-        </w:rPr>
-        <w:t>.</w:t>
-      </w:r>
-    </w:p>
-    <w:p>
-      <w:pPr>
-        <w:rPr>
-          <w:rFonts w:ascii="Times New Roman" w:hAnsi="Times New Roman" w:cs="Times New Roman"/>
-          <w:sz w:val="28"/>
-          <w:szCs w:val="28"/>
-        </w:rPr>
-      </w:pPr>
-      <w:r>
-        <w:rPr>
-          <w:rFonts w:ascii="Times New Roman" w:hAnsi="Times New Roman" w:cs="Times New Roman"/>
-          <w:sz w:val="28"/>
-          <w:szCs w:val="28"/>
-        </w:rPr>
-        <w:t>M</w:t>
-      </w:r>
-      <w:r>
-        <w:rPr>
-          <w:rFonts w:ascii="Times New Roman" w:hAnsi="Times New Roman" w:cs="Times New Roman"/>
-          <w:sz w:val="28"/>
-          <w:szCs w:val="28"/>
-        </w:rPr>
-        <w:t>ặc định WordPress có tổng cộng 11 bảng dữ liệu (table).</w:t>
+        <w:t>Để xem cấu trúc các bảng và cột dữ liệu chúng ta cần truy cập vào PhpMyAdmin .</w:t>
+      </w:r>
+    </w:p>
+    <w:p>
+      <w:pPr>
+        <w:rPr>
+          <w:rFonts w:ascii="Times New Roman" w:hAnsi="Times New Roman" w:cs="Times New Roman"/>
+          <w:sz w:val="28"/>
+          <w:szCs w:val="28"/>
+        </w:rPr>
+      </w:pPr>
+      <w:r>
+        <w:rPr>
+          <w:rFonts w:ascii="Times New Roman" w:hAnsi="Times New Roman" w:cs="Times New Roman"/>
+          <w:sz w:val="28"/>
+          <w:szCs w:val="28"/>
+        </w:rPr>
+        <w:t>Mặc định WordPress có tổng cộng 11 bảng dữ liệu (table).</w:t>
       </w:r>
     </w:p>
     <w:p>
@@ -1143,6 +1051,7 @@
       <w:r>
         <w:rPr>
           <w:rFonts w:ascii="Times New Roman" w:hAnsi="Times New Roman" w:cs="Times New Roman"/>
+          <w:noProof/>
           <w:sz w:val="28"/>
           <w:szCs w:val="28"/>
         </w:rPr>
@@ -1284,10 +1193,8 @@
           <w:szCs w:val="35"/>
           <w:u w:val="single"/>
         </w:rPr>
-        <w:t>bớt,tùy chỉnh CSDL hay không</w:t>
-      </w:r>
-      <w:bookmarkStart w:id="0" w:name="_GoBack"/>
-      <w:bookmarkEnd w:id="0"/>
+        <w:t xml:space="preserve">bớt,tùy chỉnh CSDL hay không? </w:t>
+      </w:r>
       <w:r>
         <w:rPr>
           <w:rFonts w:ascii="Helvetica" w:eastAsia="Times New Roman" w:hAnsi="Helvetica" w:cs="Helvetica"/>
@@ -1298,18 +1205,6 @@
           <w:szCs w:val="35"/>
           <w:u w:val="single"/>
         </w:rPr>
-        <w:t xml:space="preserve">? </w:t>
-      </w:r>
-      <w:r>
-        <w:rPr>
-          <w:rFonts w:ascii="Helvetica" w:eastAsia="Times New Roman" w:hAnsi="Helvetica" w:cs="Helvetica"/>
-          <w:b/>
-          <w:bCs/>
-          <w:color w:val="4F5357"/>
-          <w:sz w:val="35"/>
-          <w:szCs w:val="35"/>
-          <w:u w:val="single"/>
-        </w:rPr>
         <w:t xml:space="preserve"> </w:t>
       </w:r>
     </w:p>
@@ -1401,23 +1296,7 @@
           <w:sz w:val="28"/>
           <w:szCs w:val="28"/>
         </w:rPr>
-        <w:t xml:space="preserve">Trước khi vào các phần can thiệp thủ công vào database, </w:t>
-      </w:r>
-      <w:r>
-        <w:rPr>
-          <w:rFonts w:eastAsiaTheme="minorHAnsi"/>
-          <w:sz w:val="28"/>
-          <w:szCs w:val="28"/>
-        </w:rPr>
-        <w:t>chúng ta cần</w:t>
-      </w:r>
-      <w:r>
-        <w:rPr>
-          <w:rFonts w:eastAsiaTheme="minorHAnsi"/>
-          <w:sz w:val="28"/>
-          <w:szCs w:val="28"/>
-        </w:rPr>
-        <w:t xml:space="preserve"> biết về cách dọn dẹp database bằng plugin vì nó an toàn hơn, dễ thực hiện.</w:t>
+        <w:t>Trước khi vào các phần can thiệp thủ công vào database, chúng ta cần biết về cách dọn dẹp database bằng plugin vì nó an toàn hơn, dễ thực hiện.</w:t>
       </w:r>
     </w:p>
     <w:p>
@@ -1438,15 +1317,7 @@
           <w:szCs w:val="28"/>
         </w:rPr>
         <w:lastRenderedPageBreak/>
-        <w:t>Trong WordPress có rất nhiều</w:t>
-      </w:r>
-      <w:r>
-        <w:rPr>
-          <w:rFonts w:eastAsiaTheme="minorHAnsi"/>
-          <w:sz w:val="28"/>
-          <w:szCs w:val="28"/>
-        </w:rPr>
-        <w:t> </w:t>
+        <w:t>Trong WordPress có rất nhiều </w:t>
       </w:r>
       <w:r>
         <w:rPr>
@@ -1464,39 +1335,7 @@
           <w:sz w:val="28"/>
           <w:szCs w:val="28"/>
         </w:rPr>
-        <w:t> </w:t>
-      </w:r>
-      <w:r>
-        <w:rPr>
-          <w:rFonts w:eastAsiaTheme="minorHAnsi"/>
-          <w:sz w:val="28"/>
-          <w:szCs w:val="28"/>
-        </w:rPr>
-        <w:t xml:space="preserve">có thể hỗ trợ </w:t>
-      </w:r>
-      <w:r>
-        <w:rPr>
-          <w:rFonts w:eastAsiaTheme="minorHAnsi"/>
-          <w:sz w:val="28"/>
-          <w:szCs w:val="28"/>
-        </w:rPr>
-        <w:t>chúng ta</w:t>
-      </w:r>
-      <w:r>
-        <w:rPr>
-          <w:rFonts w:eastAsiaTheme="minorHAnsi"/>
-          <w:sz w:val="28"/>
-          <w:szCs w:val="28"/>
-        </w:rPr>
-        <w:t xml:space="preserve"> quét sạch mọi dữ liệu rác chỉ với một cú click, điển hình là plugin</w:t>
-      </w:r>
-      <w:r>
-        <w:rPr>
-          <w:rFonts w:eastAsiaTheme="minorHAnsi"/>
-          <w:sz w:val="28"/>
-          <w:szCs w:val="28"/>
-        </w:rPr>
-        <w:t> </w:t>
+        <w:t> có thể hỗ trợ chúng ta quét sạch mọi dữ liệu rác chỉ với một cú click, điển hình là plugin </w:t>
       </w:r>
       <w:hyperlink r:id="rId12" w:tgtFrame="_blank" w:history="1">
         <w:r>
@@ -1514,31 +1353,7 @@
           <w:sz w:val="28"/>
           <w:szCs w:val="28"/>
         </w:rPr>
-        <w:t> </w:t>
-      </w:r>
-      <w:r>
-        <w:rPr>
-          <w:rFonts w:eastAsiaTheme="minorHAnsi"/>
-          <w:sz w:val="28"/>
-          <w:szCs w:val="28"/>
-        </w:rPr>
-        <w:t xml:space="preserve">giúp </w:t>
-      </w:r>
-      <w:r>
-        <w:rPr>
-          <w:rFonts w:eastAsiaTheme="minorHAnsi"/>
-          <w:sz w:val="28"/>
-          <w:szCs w:val="28"/>
-        </w:rPr>
-        <w:t>chúng ta</w:t>
-      </w:r>
-      <w:r>
-        <w:rPr>
-          <w:rFonts w:eastAsiaTheme="minorHAnsi"/>
-          <w:sz w:val="28"/>
-          <w:szCs w:val="28"/>
-        </w:rPr>
-        <w:t xml:space="preserve"> dọn dẹp các dữ liệu không cần thiết, kể cả các tags chưa có bài viết.</w:t>
+        <w:t> giúp chúng ta dọn dẹp các dữ liệu không cần thiết, kể cả các tags chưa có bài viết.</w:t>
       </w:r>
     </w:p>
     <w:p>
@@ -1558,47 +1373,7 @@
           <w:sz w:val="28"/>
           <w:szCs w:val="28"/>
         </w:rPr>
-        <w:t xml:space="preserve">Nhưng nếu </w:t>
-      </w:r>
-      <w:r>
-        <w:rPr>
-          <w:rFonts w:eastAsiaTheme="minorHAnsi"/>
-          <w:sz w:val="28"/>
-          <w:szCs w:val="28"/>
-        </w:rPr>
-        <w:t>chúng ta</w:t>
-      </w:r>
-      <w:r>
-        <w:rPr>
-          <w:rFonts w:eastAsiaTheme="minorHAnsi"/>
-          <w:sz w:val="28"/>
-          <w:szCs w:val="28"/>
-        </w:rPr>
-        <w:t xml:space="preserve"> có chi phí, </w:t>
-      </w:r>
-      <w:r>
-        <w:rPr>
-          <w:rFonts w:eastAsiaTheme="minorHAnsi"/>
-          <w:sz w:val="28"/>
-          <w:szCs w:val="28"/>
-        </w:rPr>
-        <w:t>chúng ta</w:t>
-      </w:r>
-      <w:r>
-        <w:rPr>
-          <w:rFonts w:eastAsiaTheme="minorHAnsi"/>
-          <w:sz w:val="28"/>
-          <w:szCs w:val="28"/>
-        </w:rPr>
-        <w:t xml:space="preserve"> nên dùng plugin</w:t>
-      </w:r>
-      <w:r>
-        <w:rPr>
-          <w:rFonts w:eastAsiaTheme="minorHAnsi"/>
-          <w:sz w:val="28"/>
-          <w:szCs w:val="28"/>
-        </w:rPr>
-        <w:t> ,nó</w:t>
+        <w:t>Nhưng nếu chúng ta có chi phí, chúng ta nên dùng plugin ,nó</w:t>
       </w:r>
       <w:hyperlink r:id="rId13" w:tgtFrame="_blank" w:history="1"/>
       <w:r>
@@ -1658,31 +1433,7 @@
           <w:sz w:val="28"/>
           <w:szCs w:val="28"/>
         </w:rPr>
-        <w:t xml:space="preserve">Nguy hiểm là vậy nhưng hiệu quả của nó rất tốt, chỉ cần một chút hiểu biết SQL là </w:t>
-      </w:r>
-      <w:r>
-        <w:rPr>
-          <w:rFonts w:eastAsiaTheme="minorHAnsi"/>
-          <w:sz w:val="28"/>
-          <w:szCs w:val="28"/>
-        </w:rPr>
-        <w:t>chúng ta</w:t>
-      </w:r>
-      <w:r>
-        <w:rPr>
-          <w:rFonts w:eastAsiaTheme="minorHAnsi"/>
-          <w:sz w:val="28"/>
-          <w:szCs w:val="28"/>
-        </w:rPr>
-        <w:t xml:space="preserve"> sẽ dễ dàng sử dụng nó trong bất kỳ trường hợp nào</w:t>
-      </w:r>
-      <w:r>
-        <w:rPr>
-          <w:rFonts w:eastAsiaTheme="minorHAnsi"/>
-          <w:sz w:val="28"/>
-          <w:szCs w:val="28"/>
-        </w:rPr>
-        <w:t>.</w:t>
+        <w:t>Nguy hiểm là vậy nhưng hiệu quả của nó rất tốt, chỉ cần một chút hiểu biết SQL là chúng ta sẽ dễ dàng sử dụng nó trong bất kỳ trường hợp nào.</w:t>
       </w:r>
     </w:p>
     <w:p>
@@ -1734,39 +1485,7 @@
           <w:sz w:val="28"/>
           <w:szCs w:val="28"/>
         </w:rPr>
-        <w:t xml:space="preserve">Một số plugin khi cài vào sẽ “bonus” cho </w:t>
-      </w:r>
-      <w:r>
-        <w:rPr>
-          <w:rFonts w:eastAsiaTheme="minorHAnsi"/>
-          <w:sz w:val="28"/>
-          <w:szCs w:val="28"/>
-        </w:rPr>
-        <w:t>chúng ta</w:t>
-      </w:r>
-      <w:r>
-        <w:rPr>
-          <w:rFonts w:eastAsiaTheme="minorHAnsi"/>
-          <w:sz w:val="28"/>
-          <w:szCs w:val="28"/>
-        </w:rPr>
-        <w:t xml:space="preserve"> thêm vào table trong database mà khi gỡ ra nó không chịu xóa đi, điều này có thể làm </w:t>
-      </w:r>
-      <w:r>
-        <w:rPr>
-          <w:rFonts w:eastAsiaTheme="minorHAnsi"/>
-          <w:sz w:val="28"/>
-          <w:szCs w:val="28"/>
-        </w:rPr>
-        <w:t>chúng ta</w:t>
-      </w:r>
-      <w:r>
-        <w:rPr>
-          <w:rFonts w:eastAsiaTheme="minorHAnsi"/>
-          <w:sz w:val="28"/>
-          <w:szCs w:val="28"/>
-        </w:rPr>
-        <w:t xml:space="preserve"> hơi rối mắt.</w:t>
+        <w:t>Một số plugin khi cài vào sẽ “bonus” cho chúng ta thêm vào table trong database mà khi gỡ ra nó không chịu xóa đi, điều này có thể làm chúng ta hơi rối mắt.</w:t>
       </w:r>
     </w:p>
     <w:p>
@@ -1786,31 +1505,7 @@
           <w:sz w:val="28"/>
           <w:szCs w:val="28"/>
         </w:rPr>
-        <w:t xml:space="preserve">Do đó, thi thoảng nên kiểm tra xem trong database của </w:t>
-      </w:r>
-      <w:r>
-        <w:rPr>
-          <w:rFonts w:eastAsiaTheme="minorHAnsi"/>
-          <w:sz w:val="28"/>
-          <w:szCs w:val="28"/>
-        </w:rPr>
-        <w:t>chúng ta</w:t>
-      </w:r>
-      <w:r>
-        <w:rPr>
-          <w:rFonts w:eastAsiaTheme="minorHAnsi"/>
-          <w:sz w:val="28"/>
-          <w:szCs w:val="28"/>
-        </w:rPr>
-        <w:t xml:space="preserve"> có table nào không còn sử dụng hay không. Nếu không thì cứ chọn nó và chọn tác vụ</w:t>
-      </w:r>
-      <w:r>
-        <w:rPr>
-          <w:rFonts w:eastAsiaTheme="minorHAnsi"/>
-          <w:sz w:val="28"/>
-          <w:szCs w:val="28"/>
-        </w:rPr>
-        <w:t> </w:t>
+        <w:t>Do đó, thi thoảng nên kiểm tra xem trong database của chúng ta có table nào không còn sử dụng hay không. Nếu không thì cứ chọn nó và chọn tác vụ </w:t>
       </w:r>
       <w:r>
         <w:rPr>
@@ -1828,15 +1523,7 @@
           <w:sz w:val="28"/>
           <w:szCs w:val="28"/>
         </w:rPr>
-        <w:t> </w:t>
-      </w:r>
-      <w:r>
-        <w:rPr>
-          <w:rFonts w:eastAsiaTheme="minorHAnsi"/>
-          <w:sz w:val="28"/>
-          <w:szCs w:val="28"/>
-        </w:rPr>
-        <w:t>là xong.</w:t>
+        <w:t> là xong.</w:t>
       </w:r>
     </w:p>
     <w:p>
@@ -1867,16 +1554,7 @@
           <w:sz w:val="36"/>
           <w:szCs w:val="36"/>
         </w:rPr>
-        <w:t xml:space="preserve"> </w:t>
-      </w:r>
-      <w:r>
-        <w:rPr>
-          <w:rFonts w:eastAsiaTheme="minorHAnsi"/>
-          <w:bCs w:val="0"/>
-          <w:sz w:val="36"/>
-          <w:szCs w:val="36"/>
-        </w:rPr>
-        <w:t>Tìm và xóa các giá trị database không sử dụng</w:t>
+        <w:t xml:space="preserve"> Tìm và xóa các giá trị database không sử dụng</w:t>
       </w:r>
     </w:p>
     <w:p>
@@ -1896,39 +1574,7 @@
           <w:sz w:val="28"/>
           <w:szCs w:val="28"/>
         </w:rPr>
-        <w:t xml:space="preserve">Nếu </w:t>
-      </w:r>
-      <w:r>
-        <w:rPr>
-          <w:rFonts w:eastAsiaTheme="minorHAnsi"/>
-          <w:sz w:val="28"/>
-          <w:szCs w:val="28"/>
-        </w:rPr>
-        <w:t>chúng ta</w:t>
-      </w:r>
-      <w:r>
-        <w:rPr>
-          <w:rFonts w:eastAsiaTheme="minorHAnsi"/>
-          <w:sz w:val="28"/>
-          <w:szCs w:val="28"/>
-        </w:rPr>
-        <w:t xml:space="preserve"> đã sử dụng website WordPress trong một thời gian dài, đã từng sử dụng quá nhiều plugin và theme khác nhau thì chắc chắn database của </w:t>
-      </w:r>
-      <w:r>
-        <w:rPr>
-          <w:rFonts w:eastAsiaTheme="minorHAnsi"/>
-          <w:sz w:val="28"/>
-          <w:szCs w:val="28"/>
-        </w:rPr>
-        <w:t>chúng ta</w:t>
-      </w:r>
-      <w:r>
-        <w:rPr>
-          <w:rFonts w:eastAsiaTheme="minorHAnsi"/>
-          <w:sz w:val="28"/>
-          <w:szCs w:val="28"/>
-        </w:rPr>
-        <w:t xml:space="preserve"> sẽ chứa rất nhiều những giá trị không còn sử dụng đến, ví dụ như các cột giá trị của post meta và các thiết lập tùy chọn tự sản sinh ra trong plugin và theme.</w:t>
+        <w:t>Nếu chúng ta đã sử dụng website WordPress trong một thời gian dài, đã từng sử dụng quá nhiều plugin và theme khác nhau thì chắc chắn database của chúng ta sẽ chứa rất nhiều những giá trị không còn sử dụng đến, ví dụ như các cột giá trị của post meta và các thiết lập tùy chọn tự sản sinh ra trong plugin và theme.</w:t>
       </w:r>
     </w:p>
     <w:p>
@@ -1948,31 +1594,7 @@
           <w:sz w:val="28"/>
           <w:szCs w:val="28"/>
         </w:rPr>
-        <w:t xml:space="preserve">Khi vào database, </w:t>
-      </w:r>
-      <w:r>
-        <w:rPr>
-          <w:rFonts w:eastAsiaTheme="minorHAnsi"/>
-          <w:sz w:val="28"/>
-          <w:szCs w:val="28"/>
-        </w:rPr>
-        <w:t>chúng ta</w:t>
-      </w:r>
-      <w:r>
-        <w:rPr>
-          <w:rFonts w:eastAsiaTheme="minorHAnsi"/>
-          <w:sz w:val="28"/>
-          <w:szCs w:val="28"/>
-        </w:rPr>
-        <w:t xml:space="preserve"> nên để ý đến table</w:t>
-      </w:r>
-      <w:r>
-        <w:rPr>
-          <w:rFonts w:eastAsiaTheme="minorHAnsi"/>
-          <w:sz w:val="28"/>
-          <w:szCs w:val="28"/>
-        </w:rPr>
-        <w:t> </w:t>
+        <w:t>Khi vào database, chúng ta nên để ý đến table </w:t>
       </w:r>
       <w:r>
         <w:rPr>
@@ -1990,31 +1612,7 @@
           <w:sz w:val="28"/>
           <w:szCs w:val="28"/>
         </w:rPr>
-        <w:t> </w:t>
-      </w:r>
-      <w:r>
-        <w:rPr>
-          <w:rFonts w:eastAsiaTheme="minorHAnsi"/>
-          <w:sz w:val="28"/>
-          <w:szCs w:val="28"/>
-        </w:rPr>
-        <w:t xml:space="preserve">đầu tiên vì nó sẽ chứa các dữ liệu liên quan đến các dữ liệu vĩ mô của các post, ví như </w:t>
-      </w:r>
-      <w:r>
-        <w:rPr>
-          <w:rFonts w:eastAsiaTheme="minorHAnsi"/>
-          <w:sz w:val="28"/>
-          <w:szCs w:val="28"/>
-        </w:rPr>
-        <w:t>chúng ta</w:t>
-      </w:r>
-      <w:r>
-        <w:rPr>
-          <w:rFonts w:eastAsiaTheme="minorHAnsi"/>
-          <w:sz w:val="28"/>
-          <w:szCs w:val="28"/>
-        </w:rPr>
-        <w:t xml:space="preserve"> sử dụng các plugin có thiết lập khi đăng bài thì nó sẽ lưu vào đây</w:t>
+        <w:t> đầu tiên vì nó sẽ chứa các dữ liệu liên quan đến các dữ liệu vĩ mô của các post, ví như chúng ta sử dụng các plugin có thiết lập khi đăng bài thì nó sẽ lưu vào đây</w:t>
       </w:r>
     </w:p>
     <w:p>
@@ -2098,15 +1696,7 @@
           <w:sz w:val="28"/>
           <w:szCs w:val="28"/>
         </w:rPr>
-        <w:t> </w:t>
-      </w:r>
-      <w:r>
-        <w:rPr>
-          <w:rFonts w:eastAsiaTheme="minorHAnsi"/>
-          <w:sz w:val="28"/>
-          <w:szCs w:val="28"/>
-        </w:rPr>
-        <w:t>là một cơ sở dữ liệu quan hệ miễn phí hiện nay đã được hãng </w:t>
+        <w:t> là một cơ sở dữ liệu quan hệ miễn phí hiện nay đã được hãng </w:t>
       </w:r>
       <w:r>
         <w:rPr>
@@ -2124,23 +1714,7 @@
           <w:sz w:val="28"/>
           <w:szCs w:val="28"/>
         </w:rPr>
-        <w:t> </w:t>
-      </w:r>
-      <w:r>
-        <w:rPr>
-          <w:rFonts w:eastAsiaTheme="minorHAnsi"/>
-          <w:sz w:val="28"/>
-          <w:szCs w:val="28"/>
-        </w:rPr>
-        <w:t>mua lại từ hãng</w:t>
-      </w:r>
-      <w:r>
-        <w:rPr>
-          <w:rFonts w:eastAsiaTheme="minorHAnsi"/>
-          <w:sz w:val="28"/>
-          <w:szCs w:val="28"/>
-        </w:rPr>
-        <w:t> </w:t>
+        <w:t> mua lại từ hãng </w:t>
       </w:r>
       <w:r>
         <w:rPr>
@@ -2221,6 +1795,7 @@
       <w:r>
         <w:rPr>
           <w:rFonts w:eastAsiaTheme="minorHAnsi"/>
+          <w:noProof/>
           <w:sz w:val="28"/>
           <w:szCs w:val="28"/>
         </w:rPr>

</xml_diff>